<commit_message>
updated document of PDRGGA and CDANFA
</commit_message>
<xml_diff>
--- a/thesis/A Mobile Application for Diagnosing Celiac Disease using Neuro.docx
+++ b/thesis/A Mobile Application for Diagnosing Celiac Disease using Neuro.docx
@@ -84,8 +84,6 @@
           <w:lang w:val="en-PH"/>
         </w:rPr>
       </w:pPr>
-      <w:bookmarkStart w:id="2" w:name="_GoBack"/>
-      <w:bookmarkEnd w:id="2"/>
     </w:p>
     <w:p>
       <w:pPr>
@@ -301,19 +299,11 @@
           <w:rFonts w:ascii="Arial" w:hAnsi="Arial" w:cs="Arial"/>
         </w:rPr>
       </w:pPr>
-      <w:proofErr w:type="spellStart"/>
-      <w:r>
-        <w:rPr>
-          <w:rFonts w:ascii="Arial" w:hAnsi="Arial" w:cs="Arial"/>
-        </w:rPr>
-        <w:t>Baleta</w:t>
-      </w:r>
-      <w:proofErr w:type="spellEnd"/>
-      <w:r>
-        <w:rPr>
-          <w:rFonts w:ascii="Arial" w:hAnsi="Arial" w:cs="Arial"/>
-        </w:rPr>
-        <w:t>, Gabriel Mori</w:t>
+      <w:r>
+        <w:rPr>
+          <w:rFonts w:ascii="Arial" w:hAnsi="Arial" w:cs="Arial"/>
+        </w:rPr>
+        <w:t>Baleta, Gabriel Mori</w:t>
       </w:r>
     </w:p>
     <w:p>
@@ -355,7 +345,9 @@
         </w:rPr>
       </w:pPr>
     </w:p>
-    <w:bookmarkStart w:id="3" w:name="_Toc447533723"/>
+    <w:bookmarkStart w:id="2" w:name="_Toc447533723"/>
+    <w:bookmarkStart w:id="3" w:name="_GoBack"/>
+    <w:bookmarkEnd w:id="3"/>
     <w:p>
       <w:pPr>
         <w:pStyle w:val="Heading1"/>
@@ -468,7 +460,7 @@
         </w:rPr>
         <w:t>nd Its Background</w:t>
       </w:r>
-      <w:bookmarkEnd w:id="3"/>
+      <w:bookmarkEnd w:id="2"/>
     </w:p>
     <w:p>
       <w:pPr>
@@ -728,25 +720,21 @@
     <w:p>
       <w:pPr>
         <w:spacing w:after="240" w:line="360" w:lineRule="auto"/>
-        <w:ind w:firstLine="420"/>
-        <w:jc w:val="both"/>
-        <w:rPr>
-          <w:rFonts w:ascii="Arial" w:hAnsi="Arial" w:cs="Arial"/>
-          <w:color w:val="000000" w:themeColor="text1"/>
-          <w:shd w:val="clear" w:color="auto" w:fill="FFFFFF"/>
-        </w:rPr>
-      </w:pPr>
-    </w:p>
-    <w:p>
-      <w:pPr>
-        <w:spacing w:after="0" w:line="360" w:lineRule="auto"/>
-        <w:ind w:firstLine="420"/>
-        <w:jc w:val="both"/>
-        <w:rPr>
-          <w:rFonts w:ascii="Arial" w:eastAsiaTheme="majorEastAsia" w:hAnsi="Arial" w:cstheme="majorBidi"/>
-          <w:b/>
-          <w:sz w:val="24"/>
-          <w:szCs w:val="26"/>
+        <w:jc w:val="both"/>
+        <w:rPr>
+          <w:rFonts w:ascii="Arial" w:hAnsi="Arial" w:cs="Arial"/>
+          <w:color w:val="000000" w:themeColor="text1"/>
+          <w:shd w:val="clear" w:color="auto" w:fill="FFFFFF"/>
+        </w:rPr>
+      </w:pPr>
+    </w:p>
+    <w:p>
+      <w:pPr>
+        <w:spacing w:after="240" w:line="360" w:lineRule="auto"/>
+        <w:jc w:val="both"/>
+        <w:rPr>
+          <w:rFonts w:ascii="Arial" w:eastAsiaTheme="majorEastAsia" w:hAnsi="Arial" w:cstheme="majorBidi"/>
+          <w:b/>
         </w:rPr>
       </w:pPr>
     </w:p>
@@ -764,24 +752,32 @@
     </w:p>
     <w:p>
       <w:pPr>
-        <w:pStyle w:val="ListParagraph"/>
-        <w:numPr>
-          <w:ilvl w:val="1"/>
-          <w:numId w:val="7"/>
-        </w:numPr>
-        <w:spacing w:after="0" w:line="360" w:lineRule="auto"/>
-        <w:jc w:val="both"/>
-        <w:rPr>
-          <w:rFonts w:ascii="Arial" w:eastAsiaTheme="majorEastAsia" w:hAnsi="Arial" w:cstheme="majorBidi"/>
-          <w:b/>
-        </w:rPr>
-      </w:pPr>
-      <w:r>
-        <w:rPr>
-          <w:rFonts w:ascii="Arial" w:eastAsiaTheme="majorEastAsia" w:hAnsi="Arial" w:cstheme="majorBidi"/>
-          <w:b/>
-        </w:rPr>
-        <w:lastRenderedPageBreak/>
+        <w:spacing w:after="0" w:line="360" w:lineRule="auto"/>
+        <w:jc w:val="both"/>
+        <w:rPr>
+          <w:rFonts w:ascii="Arial" w:eastAsiaTheme="majorEastAsia" w:hAnsi="Arial" w:cstheme="majorBidi"/>
+          <w:b/>
+        </w:rPr>
+      </w:pPr>
+      <w:r>
+        <w:rPr>
+          <w:rFonts w:ascii="Arial" w:eastAsiaTheme="majorEastAsia" w:hAnsi="Arial" w:cstheme="majorBidi"/>
+          <w:b/>
+        </w:rPr>
+        <w:t>1.3</w:t>
+      </w:r>
+      <w:r>
+        <w:rPr>
+          <w:rFonts w:ascii="Arial" w:eastAsiaTheme="majorEastAsia" w:hAnsi="Arial" w:cstheme="majorBidi"/>
+          <w:b/>
+        </w:rPr>
+        <w:t xml:space="preserve"> </w:t>
+      </w:r>
+      <w:r>
+        <w:rPr>
+          <w:rFonts w:ascii="Arial" w:eastAsiaTheme="majorEastAsia" w:hAnsi="Arial" w:cstheme="majorBidi"/>
+          <w:b/>
+        </w:rPr>
         <w:t>STATEMENT OF THE PROBLEM</w:t>
       </w:r>
     </w:p>
@@ -914,28 +910,23 @@
           <w:color w:val="000000" w:themeColor="text1"/>
           <w:shd w:val="clear" w:color="auto" w:fill="FFFFFF"/>
         </w:rPr>
-        <w:t>Fuzzy Logic Algorithm?</w:t>
-      </w:r>
-    </w:p>
-    <w:p>
-      <w:pPr>
-        <w:spacing w:after="0" w:line="360" w:lineRule="auto"/>
-        <w:jc w:val="both"/>
-        <w:rPr>
-          <w:rFonts w:ascii="Arial" w:eastAsiaTheme="majorEastAsia" w:hAnsi="Arial" w:cstheme="majorBidi"/>
-          <w:b/>
-          <w:sz w:val="24"/>
-          <w:szCs w:val="26"/>
-        </w:rPr>
-      </w:pPr>
-      <w:r>
-        <w:rPr>
-          <w:rFonts w:ascii="Arial" w:eastAsiaTheme="majorEastAsia" w:hAnsi="Arial" w:cstheme="majorBidi"/>
-          <w:b/>
-          <w:sz w:val="24"/>
-          <w:szCs w:val="26"/>
-        </w:rPr>
-        <w:t>1.4 CONCEPTUAL FRAMEWORK</w:t>
+        <w:t>Fuzzy Logic Algorithm</w:t>
+      </w:r>
+      <w:r>
+        <w:rPr>
+          <w:rFonts w:ascii="Arial" w:hAnsi="Arial" w:cs="Arial"/>
+          <w:color w:val="000000" w:themeColor="text1"/>
+          <w:shd w:val="clear" w:color="auto" w:fill="FFFFFF"/>
+        </w:rPr>
+        <w:t xml:space="preserve"> from the current methods of diagnosis</w:t>
+      </w:r>
+      <w:r>
+        <w:rPr>
+          <w:rFonts w:ascii="Arial" w:hAnsi="Arial" w:cs="Arial"/>
+          <w:color w:val="000000" w:themeColor="text1"/>
+          <w:shd w:val="clear" w:color="auto" w:fill="FFFFFF"/>
+        </w:rPr>
+        <w:t>?</w:t>
       </w:r>
     </w:p>
     <w:p>
@@ -943,15 +934,184 @@
         <w:pStyle w:val="ListParagraph"/>
         <w:numPr>
           <w:ilvl w:val="0"/>
-          <w:numId w:val="4"/>
+          <w:numId w:val="2"/>
         </w:numPr>
-        <w:spacing w:after="0" w:line="360" w:lineRule="auto"/>
-        <w:jc w:val="both"/>
-        <w:rPr>
-          <w:rFonts w:ascii="Arial" w:eastAsiaTheme="majorEastAsia" w:hAnsi="Arial" w:cstheme="majorBidi"/>
-          <w:b/>
-        </w:rPr>
-      </w:pPr>
+        <w:spacing w:before="240" w:after="160" w:line="360" w:lineRule="auto"/>
+        <w:jc w:val="both"/>
+        <w:rPr>
+          <w:rFonts w:ascii="Arial" w:hAnsi="Arial" w:cs="Arial"/>
+          <w:color w:val="000000" w:themeColor="text1"/>
+          <w:shd w:val="clear" w:color="auto" w:fill="FFFFFF"/>
+        </w:rPr>
+      </w:pPr>
+      <w:r>
+        <w:rPr>
+          <w:rFonts w:ascii="Arial" w:hAnsi="Arial" w:cs="Arial"/>
+          <w:color w:val="000000" w:themeColor="text1"/>
+          <w:shd w:val="clear" w:color="auto" w:fill="FFFFFF"/>
+        </w:rPr>
+        <w:t>What are the methods in gathering information for diagnosing Celiac Disease?</w:t>
+      </w:r>
+    </w:p>
+    <w:p>
+      <w:pPr>
+        <w:spacing w:before="240" w:after="160" w:line="360" w:lineRule="auto"/>
+        <w:jc w:val="both"/>
+        <w:rPr>
+          <w:rFonts w:ascii="Arial" w:hAnsi="Arial" w:cs="Arial"/>
+          <w:color w:val="000000" w:themeColor="text1"/>
+          <w:shd w:val="clear" w:color="auto" w:fill="FFFFFF"/>
+        </w:rPr>
+      </w:pPr>
+      <w:r>
+        <w:rPr>
+          <w:rFonts w:ascii="Arial" w:hAnsi="Arial" w:cs="Arial"/>
+          <w:color w:val="000000" w:themeColor="text1"/>
+          <w:shd w:val="clear" w:color="auto" w:fill="FFFFFF"/>
+        </w:rPr>
+        <w:t>1.4 OBJECTIVES OF THE STUDY</w:t>
+      </w:r>
+    </w:p>
+    <w:p>
+      <w:pPr>
+        <w:pStyle w:val="ListParagraph"/>
+        <w:numPr>
+          <w:ilvl w:val="0"/>
+          <w:numId w:val="9"/>
+        </w:numPr>
+        <w:spacing w:before="240" w:after="160" w:line="360" w:lineRule="auto"/>
+        <w:jc w:val="both"/>
+        <w:rPr>
+          <w:rFonts w:ascii="Arial" w:hAnsi="Arial" w:cs="Arial"/>
+          <w:color w:val="000000" w:themeColor="text1"/>
+          <w:shd w:val="clear" w:color="auto" w:fill="FFFFFF"/>
+        </w:rPr>
+      </w:pPr>
+      <w:r>
+        <w:rPr>
+          <w:rFonts w:ascii="Arial" w:hAnsi="Arial" w:cs="Arial"/>
+          <w:color w:val="000000" w:themeColor="text1"/>
+          <w:shd w:val="clear" w:color="auto" w:fill="FFFFFF"/>
+        </w:rPr>
+        <w:t>To measure the level of accuracy of the system in diagnosing if a person has a celiac disease.</w:t>
+      </w:r>
+    </w:p>
+    <w:p>
+      <w:pPr>
+        <w:pStyle w:val="ListParagraph"/>
+        <w:numPr>
+          <w:ilvl w:val="0"/>
+          <w:numId w:val="9"/>
+        </w:numPr>
+        <w:spacing w:before="240" w:after="160" w:line="360" w:lineRule="auto"/>
+        <w:jc w:val="both"/>
+        <w:rPr>
+          <w:rFonts w:ascii="Arial" w:hAnsi="Arial" w:cs="Arial"/>
+          <w:color w:val="000000" w:themeColor="text1"/>
+          <w:shd w:val="clear" w:color="auto" w:fill="FFFFFF"/>
+        </w:rPr>
+      </w:pPr>
+      <w:r>
+        <w:rPr>
+          <w:rFonts w:ascii="Arial" w:hAnsi="Arial" w:cs="Arial"/>
+          <w:color w:val="000000" w:themeColor="text1"/>
+          <w:shd w:val="clear" w:color="auto" w:fill="FFFFFF"/>
+        </w:rPr>
+        <w:t xml:space="preserve">To </w:t>
+      </w:r>
+      <w:r>
+        <w:rPr>
+          <w:rFonts w:ascii="Arial" w:hAnsi="Arial" w:cs="Arial"/>
+          <w:color w:val="000000" w:themeColor="text1"/>
+          <w:shd w:val="clear" w:color="auto" w:fill="FFFFFF"/>
+        </w:rPr>
+        <w:t>find if there is a significance of accuracy in diagnosing if a person has a celiac disease using Neuro-Fuzzy Logic Algorithm from the current methods of diagnosis.</w:t>
+      </w:r>
+    </w:p>
+    <w:p>
+      <w:pPr>
+        <w:pStyle w:val="ListParagraph"/>
+        <w:numPr>
+          <w:ilvl w:val="0"/>
+          <w:numId w:val="9"/>
+        </w:numPr>
+        <w:spacing w:before="240" w:after="160" w:line="360" w:lineRule="auto"/>
+        <w:jc w:val="both"/>
+        <w:rPr>
+          <w:rFonts w:ascii="Arial" w:hAnsi="Arial" w:cs="Arial"/>
+          <w:color w:val="000000" w:themeColor="text1"/>
+          <w:shd w:val="clear" w:color="auto" w:fill="FFFFFF"/>
+        </w:rPr>
+      </w:pPr>
+      <w:r>
+        <w:rPr>
+          <w:rFonts w:ascii="Arial" w:hAnsi="Arial" w:cs="Arial"/>
+          <w:color w:val="000000" w:themeColor="text1"/>
+          <w:shd w:val="clear" w:color="auto" w:fill="FFFFFF"/>
+        </w:rPr>
+        <w:t xml:space="preserve">To define methods used in gathering information for diagnosing Celiac Disease. </w:t>
+      </w:r>
+    </w:p>
+    <w:p>
+      <w:pPr>
+        <w:pStyle w:val="ListParagraph"/>
+        <w:spacing w:before="240" w:after="160" w:line="360" w:lineRule="auto"/>
+        <w:ind w:left="1440"/>
+        <w:jc w:val="both"/>
+        <w:rPr>
+          <w:rFonts w:ascii="Arial" w:hAnsi="Arial" w:cs="Arial"/>
+          <w:color w:val="000000" w:themeColor="text1"/>
+          <w:shd w:val="clear" w:color="auto" w:fill="FFFFFF"/>
+        </w:rPr>
+      </w:pPr>
+    </w:p>
+    <w:p>
+      <w:pPr>
+        <w:spacing w:after="0" w:line="360" w:lineRule="auto"/>
+        <w:jc w:val="both"/>
+        <w:rPr>
+          <w:rFonts w:ascii="Arial" w:eastAsiaTheme="majorEastAsia" w:hAnsi="Arial" w:cstheme="majorBidi"/>
+          <w:b/>
+          <w:sz w:val="24"/>
+          <w:szCs w:val="26"/>
+        </w:rPr>
+      </w:pPr>
+      <w:r>
+        <w:rPr>
+          <w:rFonts w:ascii="Arial" w:eastAsiaTheme="majorEastAsia" w:hAnsi="Arial" w:cstheme="majorBidi"/>
+          <w:b/>
+          <w:sz w:val="24"/>
+          <w:szCs w:val="26"/>
+        </w:rPr>
+        <w:t>1.5</w:t>
+      </w:r>
+      <w:r>
+        <w:rPr>
+          <w:rFonts w:ascii="Arial" w:eastAsiaTheme="majorEastAsia" w:hAnsi="Arial" w:cstheme="majorBidi"/>
+          <w:b/>
+          <w:sz w:val="24"/>
+          <w:szCs w:val="26"/>
+        </w:rPr>
+        <w:t xml:space="preserve"> CONCEPTUAL FRAMEWORK</w:t>
+      </w:r>
+    </w:p>
+    <w:p>
+      <w:pPr>
+        <w:spacing w:after="0" w:line="360" w:lineRule="auto"/>
+        <w:ind w:left="360"/>
+        <w:jc w:val="both"/>
+        <w:rPr>
+          <w:rFonts w:ascii="Arial" w:eastAsiaTheme="majorEastAsia" w:hAnsi="Arial" w:cstheme="majorBidi"/>
+          <w:b/>
+        </w:rPr>
+      </w:pPr>
+      <w:r>
+        <w:rPr>
+          <w:rFonts w:ascii="Arial" w:eastAsiaTheme="majorEastAsia" w:hAnsi="Arial" w:cstheme="majorBidi"/>
+          <w:b/>
+        </w:rPr>
+        <w:t xml:space="preserve">1.5.1 </w:t>
+      </w:r>
       <w:r>
         <w:rPr>
           <w:rFonts w:ascii="Arial" w:eastAsiaTheme="majorEastAsia" w:hAnsi="Arial" w:cstheme="majorBidi"/>
@@ -974,8 +1134,7 @@
         <w:ind w:firstLine="720"/>
         <w:jc w:val="both"/>
         <w:rPr>
-          <w:rFonts w:ascii="Arial" w:eastAsiaTheme="majorEastAsia" w:hAnsi="Arial" w:cstheme="majorBidi"/>
-          <w:b/>
+          <w:rFonts w:ascii="Arial" w:hAnsi="Arial" w:cs="Arial"/>
         </w:rPr>
       </w:pPr>
       <w:r>
@@ -1038,22 +1197,20 @@
         <w:rPr>
           <w:rFonts w:ascii="Arial" w:hAnsi="Arial" w:cs="Arial"/>
         </w:rPr>
-        <w:t xml:space="preserve"> or the type of </w:t>
-      </w:r>
-      <w:proofErr w:type="gramStart"/>
-      <w:r>
-        <w:rPr>
-          <w:rFonts w:ascii="Arial" w:hAnsi="Arial" w:cs="Arial"/>
-        </w:rPr>
-        <w:t>it.</w:t>
-      </w:r>
-      <w:r>
-        <w:rPr>
-          <w:rFonts w:ascii="Arial" w:hAnsi="Arial" w:cs="Arial"/>
-        </w:rPr>
-        <w:t>.</w:t>
-      </w:r>
-      <w:proofErr w:type="gramEnd"/>
+        <w:t xml:space="preserve"> or the type of it.</w:t>
+      </w:r>
+    </w:p>
+    <w:p>
+      <w:pPr>
+        <w:pStyle w:val="ListParagraph"/>
+        <w:spacing w:after="0" w:line="360" w:lineRule="auto"/>
+        <w:ind w:firstLine="720"/>
+        <w:jc w:val="both"/>
+        <w:rPr>
+          <w:rFonts w:ascii="Arial" w:eastAsiaTheme="majorEastAsia" w:hAnsi="Arial" w:cstheme="majorBidi"/>
+          <w:b/>
+        </w:rPr>
+      </w:pPr>
     </w:p>
     <w:p>
       <w:pPr>
@@ -1076,6 +1233,7 @@
           <w:sz w:val="24"/>
           <w:szCs w:val="26"/>
         </w:rPr>
+        <w:lastRenderedPageBreak/>
         <w:drawing>
           <wp:inline distT="0" distB="0" distL="0" distR="0">
             <wp:extent cx="5943600" cy="1821815"/>
@@ -1155,60 +1313,51 @@
     </w:p>
     <w:p>
       <w:pPr>
+        <w:spacing w:after="0" w:line="360" w:lineRule="auto"/>
+        <w:ind w:left="360"/>
+        <w:jc w:val="both"/>
+        <w:rPr>
+          <w:rFonts w:ascii="Arial" w:eastAsiaTheme="majorEastAsia" w:hAnsi="Arial" w:cstheme="majorBidi"/>
+          <w:b/>
+        </w:rPr>
+      </w:pPr>
+      <w:r>
+        <w:rPr>
+          <w:rFonts w:ascii="Arial" w:eastAsiaTheme="majorEastAsia" w:hAnsi="Arial" w:cstheme="majorBidi"/>
+          <w:b/>
+        </w:rPr>
+        <w:t xml:space="preserve">1.5.2 </w:t>
+      </w:r>
+      <w:r>
+        <w:rPr>
+          <w:rFonts w:ascii="Arial" w:eastAsiaTheme="majorEastAsia" w:hAnsi="Arial" w:cstheme="majorBidi"/>
+          <w:b/>
+        </w:rPr>
+        <w:t>CONCEPTUAL FRAMEWORK OF THE STUDY</w:t>
+      </w:r>
+    </w:p>
+    <w:p>
+      <w:pPr>
         <w:pStyle w:val="ListParagraph"/>
-        <w:numPr>
-          <w:ilvl w:val="0"/>
-          <w:numId w:val="5"/>
-        </w:numPr>
-        <w:spacing w:after="0" w:line="360" w:lineRule="auto"/>
-        <w:jc w:val="both"/>
-        <w:rPr>
-          <w:rFonts w:ascii="Arial" w:eastAsiaTheme="majorEastAsia" w:hAnsi="Arial" w:cstheme="majorBidi"/>
-          <w:b/>
-        </w:rPr>
-      </w:pPr>
-      <w:r>
-        <w:rPr>
-          <w:rFonts w:ascii="Arial" w:eastAsiaTheme="majorEastAsia" w:hAnsi="Arial" w:cstheme="majorBidi"/>
-          <w:b/>
-        </w:rPr>
-        <w:t>CONCEPTUAL FRAMEWORK OF THE STUDY</w:t>
+        <w:spacing w:after="0" w:line="360" w:lineRule="auto"/>
+        <w:ind w:firstLine="720"/>
+        <w:jc w:val="both"/>
+        <w:rPr>
+          <w:rFonts w:ascii="Arial" w:eastAsiaTheme="majorEastAsia" w:hAnsi="Arial" w:cstheme="majorBidi"/>
+          <w:b/>
+        </w:rPr>
+      </w:pPr>
+      <w:r>
+        <w:rPr>
+          <w:rFonts w:ascii="Arial" w:hAnsi="Arial" w:cs="Arial"/>
+        </w:rPr>
+        <w:t>Figure 1.2 shows the conceptual framework of the study wherein the required input is the developed system Celiac Disease Diagnosis Mobile Application. Data gathering is through interview method and system testing. Data analysis and presentation is included in this phase. The output of the study will be the accuracy of the system in finding the possible initial disease, conclusions and recommendations of the system.</w:t>
       </w:r>
     </w:p>
     <w:p>
       <w:pPr>
         <w:pStyle w:val="ListParagraph"/>
         <w:spacing w:after="0" w:line="360" w:lineRule="auto"/>
-        <w:ind w:firstLine="720"/>
-        <w:jc w:val="both"/>
-        <w:rPr>
-          <w:rFonts w:ascii="Arial" w:eastAsiaTheme="majorEastAsia" w:hAnsi="Arial" w:cstheme="majorBidi"/>
-          <w:b/>
-        </w:rPr>
-      </w:pPr>
-      <w:r>
-        <w:rPr>
-          <w:rFonts w:ascii="Arial" w:hAnsi="Arial" w:cs="Arial"/>
-        </w:rPr>
-        <w:t xml:space="preserve">Figure 1.2 shows the conceptual framework of the study wherein the required input is the developed system </w:t>
-      </w:r>
-      <w:r>
-        <w:rPr>
-          <w:rFonts w:ascii="Arial" w:hAnsi="Arial" w:cs="Arial"/>
-        </w:rPr>
-        <w:t>Celiac</w:t>
-      </w:r>
-      <w:r>
-        <w:rPr>
-          <w:rFonts w:ascii="Arial" w:hAnsi="Arial" w:cs="Arial"/>
-        </w:rPr>
-        <w:t xml:space="preserve"> Disease Diagnosis Mobile Application. Data gathering is through interview method and system testing. Data analysis and presentation is included in this phase. The output of the study will be the accuracy of the system in finding the possible initial disease, conclusions and recommendations of the system.</w:t>
-      </w:r>
-    </w:p>
-    <w:p>
-      <w:pPr>
-        <w:pStyle w:val="ListParagraph"/>
-        <w:spacing w:after="0" w:line="360" w:lineRule="auto"/>
         <w:jc w:val="both"/>
         <w:rPr>
           <w:rFonts w:ascii="Arial" w:eastAsiaTheme="majorEastAsia" w:hAnsi="Arial" w:cstheme="majorBidi"/>
@@ -1221,7 +1370,6 @@
           <w:b/>
           <w:noProof/>
         </w:rPr>
-        <w:lastRenderedPageBreak/>
         <w:drawing>
           <wp:anchor distT="0" distB="0" distL="114300" distR="114300" simplePos="0" relativeHeight="251660288" behindDoc="0" locked="0" layoutInCell="1" allowOverlap="1">
             <wp:simplePos x="0" y="0"/>
@@ -1345,11 +1493,14 @@
         <w:jc w:val="both"/>
         <w:rPr>
           <w:rFonts w:ascii="Arial" w:hAnsi="Arial" w:cs="Arial"/>
-        </w:rPr>
-      </w:pPr>
-      <w:r>
-        <w:rPr>
-          <w:rFonts w:ascii="Arial" w:hAnsi="Arial" w:cs="Arial"/>
+          <w:color w:val="000000" w:themeColor="text1"/>
+          <w:shd w:val="clear" w:color="auto" w:fill="FFFFFF"/>
+        </w:rPr>
+      </w:pPr>
+      <w:r>
+        <w:rPr>
+          <w:rFonts w:ascii="Arial" w:hAnsi="Arial" w:cs="Arial"/>
+          <w:color w:val="000000" w:themeColor="text1"/>
           <w:shd w:val="clear" w:color="auto" w:fill="FFFFFF"/>
         </w:rPr>
         <w:t xml:space="preserve">This system has the capacity to diagnose </w:t>
@@ -1357,6 +1508,7 @@
       <w:r>
         <w:rPr>
           <w:rFonts w:ascii="Arial" w:hAnsi="Arial" w:cs="Arial"/>
+          <w:color w:val="000000" w:themeColor="text1"/>
           <w:shd w:val="clear" w:color="auto" w:fill="FFFFFF"/>
         </w:rPr>
         <w:t xml:space="preserve">if the user has a </w:t>
@@ -1364,6 +1516,7 @@
       <w:r>
         <w:rPr>
           <w:rFonts w:ascii="Arial" w:hAnsi="Arial" w:cs="Arial"/>
+          <w:color w:val="000000" w:themeColor="text1"/>
           <w:shd w:val="clear" w:color="auto" w:fill="FFFFFF"/>
         </w:rPr>
         <w:t>Celiac Disease and the type of celiac disease</w:t>
@@ -1371,6 +1524,7 @@
       <w:r>
         <w:rPr>
           <w:rFonts w:ascii="Arial" w:hAnsi="Arial" w:cs="Arial"/>
+          <w:color w:val="000000" w:themeColor="text1"/>
           <w:shd w:val="clear" w:color="auto" w:fill="FFFFFF"/>
         </w:rPr>
         <w:t xml:space="preserve"> only. The age input has a range from</w:t>
@@ -1378,13 +1532,23 @@
       <w:r>
         <w:rPr>
           <w:rFonts w:ascii="Arial" w:hAnsi="Arial" w:cs="Arial"/>
-          <w:shd w:val="clear" w:color="auto" w:fill="FFFFFF"/>
-        </w:rPr>
-        <w:t xml:space="preserve"> 19 years old and above only</w:t>
-      </w:r>
-      <w:r>
-        <w:rPr>
-          <w:rFonts w:ascii="Arial" w:hAnsi="Arial" w:cs="Arial"/>
+          <w:color w:val="000000" w:themeColor="text1"/>
+          <w:shd w:val="clear" w:color="auto" w:fill="FFFFFF"/>
+        </w:rPr>
+        <w:t xml:space="preserve"> 16</w:t>
+      </w:r>
+      <w:r>
+        <w:rPr>
+          <w:rFonts w:ascii="Arial" w:hAnsi="Arial" w:cs="Arial"/>
+          <w:color w:val="000000" w:themeColor="text1"/>
+          <w:shd w:val="clear" w:color="auto" w:fill="FFFFFF"/>
+        </w:rPr>
+        <w:t xml:space="preserve"> years old and above only</w:t>
+      </w:r>
+      <w:r>
+        <w:rPr>
+          <w:rFonts w:ascii="Arial" w:hAnsi="Arial" w:cs="Arial"/>
+          <w:color w:val="000000" w:themeColor="text1"/>
           <w:shd w:val="clear" w:color="auto" w:fill="FFFFFF"/>
         </w:rPr>
         <w:t xml:space="preserve">. The system has no capability of recommending </w:t>
@@ -1392,6 +1556,7 @@
       <w:r>
         <w:rPr>
           <w:rFonts w:ascii="Arial" w:hAnsi="Arial" w:cs="Arial"/>
+          <w:color w:val="000000" w:themeColor="text1"/>
           <w:shd w:val="clear" w:color="auto" w:fill="FFFFFF"/>
         </w:rPr>
         <w:t>an initial treatment</w:t>
@@ -1399,12 +1564,19 @@
       <w:r>
         <w:rPr>
           <w:rFonts w:ascii="Arial" w:hAnsi="Arial" w:cs="Arial"/>
-          <w:b/>
-          <w:i/>
+          <w:color w:val="000000" w:themeColor="text1"/>
           <w:shd w:val="clear" w:color="auto" w:fill="FFFFFF"/>
         </w:rPr>
         <w:t xml:space="preserve">. </w:t>
       </w:r>
+      <w:r>
+        <w:rPr>
+          <w:rFonts w:ascii="Arial" w:hAnsi="Arial" w:cs="Arial"/>
+          <w:color w:val="000000" w:themeColor="text1"/>
+          <w:shd w:val="clear" w:color="auto" w:fill="FFFFFF"/>
+        </w:rPr>
+        <w:t>Although the research has reached its aims, there are still some unavoidable limitations. First, because of the limited time given, the research was conducted only on a small size of population.</w:t>
+      </w:r>
     </w:p>
     <w:p>
       <w:pPr>
@@ -1415,11 +1587,22 @@
           <w:b/>
         </w:rPr>
       </w:pPr>
-      <w:r>
-        <w:rPr>
-          <w:rFonts w:ascii="Arial" w:eastAsiaTheme="majorEastAsia" w:hAnsi="Arial" w:cstheme="majorBidi"/>
-          <w:b/>
-        </w:rPr>
+    </w:p>
+    <w:p>
+      <w:pPr>
+        <w:spacing w:line="360" w:lineRule="auto"/>
+        <w:jc w:val="both"/>
+        <w:rPr>
+          <w:rFonts w:ascii="Arial" w:eastAsiaTheme="majorEastAsia" w:hAnsi="Arial" w:cstheme="majorBidi"/>
+          <w:b/>
+        </w:rPr>
+      </w:pPr>
+      <w:r>
+        <w:rPr>
+          <w:rFonts w:ascii="Arial" w:eastAsiaTheme="majorEastAsia" w:hAnsi="Arial" w:cstheme="majorBidi"/>
+          <w:b/>
+        </w:rPr>
+        <w:lastRenderedPageBreak/>
         <w:t>1.6</w:t>
       </w:r>
       <w:r>
@@ -1488,6 +1671,140 @@
           <w:b/>
         </w:rPr>
       </w:pPr>
+      <w:r>
+        <w:rPr>
+          <w:rFonts w:ascii="Arial" w:eastAsiaTheme="majorEastAsia" w:hAnsi="Arial" w:cstheme="majorBidi"/>
+          <w:b/>
+        </w:rPr>
+        <w:tab/>
+        <w:t>Celiac Disease Experts</w:t>
+      </w:r>
+      <w:r>
+        <w:rPr>
+          <w:rFonts w:ascii="Arial" w:eastAsiaTheme="majorEastAsia" w:hAnsi="Arial" w:cstheme="majorBidi"/>
+          <w:b/>
+        </w:rPr>
+        <w:t xml:space="preserve"> </w:t>
+      </w:r>
+    </w:p>
+    <w:p>
+      <w:pPr>
+        <w:spacing w:after="0" w:line="360" w:lineRule="auto"/>
+        <w:jc w:val="both"/>
+        <w:rPr>
+          <w:rFonts w:ascii="Arial" w:eastAsiaTheme="majorEastAsia" w:hAnsi="Arial" w:cstheme="majorBidi"/>
+        </w:rPr>
+      </w:pPr>
+      <w:r>
+        <w:rPr>
+          <w:rFonts w:ascii="Arial" w:eastAsiaTheme="majorEastAsia" w:hAnsi="Arial" w:cstheme="majorBidi"/>
+        </w:rPr>
+        <w:tab/>
+      </w:r>
+      <w:r>
+        <w:rPr>
+          <w:rFonts w:ascii="Arial" w:eastAsiaTheme="majorEastAsia" w:hAnsi="Arial" w:cstheme="majorBidi"/>
+        </w:rPr>
+        <w:t>The developed application will be a useful tool to give assist</w:t>
+      </w:r>
+      <w:r>
+        <w:rPr>
+          <w:rFonts w:ascii="Arial" w:eastAsiaTheme="majorEastAsia" w:hAnsi="Arial" w:cstheme="majorBidi"/>
+        </w:rPr>
+        <w:t>ance for the experts in Celiac Disease</w:t>
+      </w:r>
+      <w:r>
+        <w:rPr>
+          <w:rFonts w:ascii="Arial" w:eastAsiaTheme="majorEastAsia" w:hAnsi="Arial" w:cstheme="majorBidi"/>
+        </w:rPr>
+        <w:t xml:space="preserve">. The tool can be used as an initial test / initial screening for their first-time patients to assess them if they are already at risk of having </w:t>
+      </w:r>
+      <w:r>
+        <w:rPr>
+          <w:rFonts w:ascii="Arial" w:eastAsiaTheme="majorEastAsia" w:hAnsi="Arial" w:cstheme="majorBidi"/>
+        </w:rPr>
+        <w:t>Celiac Disease</w:t>
+      </w:r>
+      <w:r>
+        <w:rPr>
+          <w:rFonts w:ascii="Arial" w:eastAsiaTheme="majorEastAsia" w:hAnsi="Arial" w:cstheme="majorBidi"/>
+        </w:rPr>
+        <w:t>.</w:t>
+      </w:r>
+    </w:p>
+    <w:p>
+      <w:pPr>
+        <w:spacing w:after="0" w:line="360" w:lineRule="auto"/>
+        <w:jc w:val="both"/>
+        <w:rPr>
+          <w:rFonts w:ascii="Arial" w:eastAsiaTheme="majorEastAsia" w:hAnsi="Arial" w:cstheme="majorBidi"/>
+        </w:rPr>
+      </w:pPr>
+    </w:p>
+    <w:p>
+      <w:pPr>
+        <w:spacing w:after="0" w:line="360" w:lineRule="auto"/>
+        <w:jc w:val="both"/>
+        <w:rPr>
+          <w:rFonts w:ascii="Arial" w:eastAsiaTheme="majorEastAsia" w:hAnsi="Arial" w:cstheme="majorBidi"/>
+        </w:rPr>
+      </w:pPr>
+      <w:r>
+        <w:rPr>
+          <w:rFonts w:ascii="Arial" w:eastAsiaTheme="majorEastAsia" w:hAnsi="Arial" w:cstheme="majorBidi"/>
+        </w:rPr>
+        <w:tab/>
+      </w:r>
+      <w:r>
+        <w:rPr>
+          <w:rFonts w:ascii="Arial" w:eastAsiaTheme="majorEastAsia" w:hAnsi="Arial" w:cstheme="majorBidi"/>
+          <w:b/>
+        </w:rPr>
+        <w:t xml:space="preserve">Future </w:t>
+      </w:r>
+      <w:r>
+        <w:rPr>
+          <w:rFonts w:ascii="Arial" w:eastAsiaTheme="majorEastAsia" w:hAnsi="Arial" w:cstheme="majorBidi"/>
+          <w:b/>
+        </w:rPr>
+        <w:t>Researchers</w:t>
+      </w:r>
+    </w:p>
+    <w:p>
+      <w:pPr>
+        <w:spacing w:after="0" w:line="360" w:lineRule="auto"/>
+        <w:jc w:val="both"/>
+        <w:rPr>
+          <w:rFonts w:ascii="Arial" w:eastAsiaTheme="majorEastAsia" w:hAnsi="Arial" w:cstheme="majorBidi"/>
+        </w:rPr>
+      </w:pPr>
+      <w:r>
+        <w:rPr>
+          <w:rFonts w:ascii="Arial" w:eastAsiaTheme="majorEastAsia" w:hAnsi="Arial" w:cstheme="majorBidi"/>
+        </w:rPr>
+        <w:tab/>
+      </w:r>
+      <w:r>
+        <w:rPr>
+          <w:rFonts w:ascii="Arial" w:eastAsiaTheme="majorEastAsia" w:hAnsi="Arial" w:cstheme="majorBidi"/>
+        </w:rPr>
+        <w:t xml:space="preserve">This will help the future researchers with the same topic of interest. This will also serve as guide or reference for them especially on the topics related to diagnosing of </w:t>
+      </w:r>
+      <w:r>
+        <w:rPr>
+          <w:rFonts w:ascii="Arial" w:eastAsiaTheme="majorEastAsia" w:hAnsi="Arial" w:cstheme="majorBidi"/>
+        </w:rPr>
+        <w:t>Celiac Disease.</w:t>
+      </w:r>
+    </w:p>
+    <w:p>
+      <w:pPr>
+        <w:spacing w:after="0" w:line="360" w:lineRule="auto"/>
+        <w:jc w:val="both"/>
+        <w:rPr>
+          <w:rFonts w:ascii="Arial" w:eastAsiaTheme="majorEastAsia" w:hAnsi="Arial" w:cstheme="majorBidi"/>
+        </w:rPr>
+      </w:pPr>
     </w:p>
     <w:p>
       <w:pPr>
@@ -1542,14 +1859,7 @@
           <w:rFonts w:ascii="Arial" w:hAnsi="Arial" w:cs="Arial"/>
           <w:shd w:val="clear" w:color="auto" w:fill="FFFFFF"/>
         </w:rPr>
-        <w:t xml:space="preserve"> - </w:t>
-      </w:r>
-      <w:r>
-        <w:rPr>
-          <w:rFonts w:ascii="Arial" w:hAnsi="Arial" w:cs="Arial"/>
-          <w:shd w:val="clear" w:color="auto" w:fill="FFFFFF"/>
-        </w:rPr>
-        <w:t>is a serious autoimmune disorder that can occur in genetically predisposed people where the ingestion of gluten leads to damage in the small intestine.</w:t>
+        <w:t xml:space="preserve"> - is a serious autoimmune disorder that can occur in genetically predisposed people where the ingestion of gluten leads to damage in the small intestine.</w:t>
       </w:r>
     </w:p>
     <w:p>
@@ -1659,6 +1969,119 @@
 <file path=word/numbering.xml><?xml version="1.0" encoding="utf-8"?>
 <w:numbering xmlns:wpc="http://schemas.microsoft.com/office/word/2010/wordprocessingCanvas" xmlns:cx="http://schemas.microsoft.com/office/drawing/2014/chartex" xmlns:cx1="http://schemas.microsoft.com/office/drawing/2015/9/8/chartex" xmlns:cx2="http://schemas.microsoft.com/office/drawing/2015/10/21/chartex" xmlns:cx3="http://schemas.microsoft.com/office/drawing/2016/5/9/chartex" xmlns:cx4="http://schemas.microsoft.com/office/drawing/2016/5/10/chartex" xmlns:cx5="http://schemas.microsoft.com/office/drawing/2016/5/11/chartex" xmlns:cx6="http://schemas.microsoft.com/office/drawing/2016/5/12/chartex" xmlns:cx7="http://schemas.microsoft.com/office/drawing/2016/5/13/chartex" xmlns:cx8="http://schemas.microsoft.com/office/drawing/2016/5/14/chartex" xmlns:mc="http://schemas.openxmlformats.org/markup-compatibility/2006" xmlns:aink="http://schemas.microsoft.com/office/drawing/2016/ink" xmlns:am3d="http://schemas.microsoft.com/office/drawing/2017/model3d" xmlns:o="urn:schemas-microsoft-com:office:office" xmlns:r="http://schemas.openxmlformats.org/officeDocument/2006/relationships" xmlns:m="http://schemas.openxmlformats.org/officeDocument/2006/math" xmlns:v="urn:schemas-microsoft-com:vml" xmlns:wp14="http://schemas.microsoft.com/office/word/2010/wordprocessingDrawing" xmlns:wp="http://schemas.openxmlformats.org/drawingml/2006/wordprocessingDrawing" xmlns:w10="urn:schemas-microsoft-com:office:word" xmlns:w="http://schemas.openxmlformats.org/wordprocessingml/2006/main" xmlns:w14="http://schemas.microsoft.com/office/word/2010/wordml" xmlns:w15="http://schemas.microsoft.com/office/word/2012/wordml" xmlns:w16cid="http://schemas.microsoft.com/office/word/2016/wordml/cid" xmlns:w16se="http://schemas.microsoft.com/office/word/2015/wordml/symex" xmlns:wpg="http://schemas.microsoft.com/office/word/2010/wordprocessingGroup" xmlns:wpi="http://schemas.microsoft.com/office/word/2010/wordprocessingInk" xmlns:wne="http://schemas.microsoft.com/office/word/2006/wordml" xmlns:wps="http://schemas.microsoft.com/office/word/2010/wordprocessingShape" mc:Ignorable="w14 w15 w16se w16cid wp14">
   <w:abstractNum w:abstractNumId="0" w15:restartNumberingAfterBreak="0">
+    <w:nsid w:val="0FF147A9"/>
+    <w:multiLevelType w:val="hybridMultilevel"/>
+    <w:tmpl w:val="A5DEC354"/>
+    <w:lvl w:ilvl="0" w:tplc="04090001">
+      <w:start w:val="1"/>
+      <w:numFmt w:val="bullet"/>
+      <w:lvlText w:val=""/>
+      <w:lvlJc w:val="left"/>
+      <w:pPr>
+        <w:ind w:left="1440" w:hanging="360"/>
+      </w:pPr>
+      <w:rPr>
+        <w:rFonts w:ascii="Symbol" w:hAnsi="Symbol" w:hint="default"/>
+      </w:rPr>
+    </w:lvl>
+    <w:lvl w:ilvl="1" w:tplc="04090003" w:tentative="1">
+      <w:start w:val="1"/>
+      <w:numFmt w:val="bullet"/>
+      <w:lvlText w:val="o"/>
+      <w:lvlJc w:val="left"/>
+      <w:pPr>
+        <w:ind w:left="2160" w:hanging="360"/>
+      </w:pPr>
+      <w:rPr>
+        <w:rFonts w:ascii="Courier New" w:hAnsi="Courier New" w:cs="Courier New" w:hint="default"/>
+      </w:rPr>
+    </w:lvl>
+    <w:lvl w:ilvl="2" w:tplc="04090005" w:tentative="1">
+      <w:start w:val="1"/>
+      <w:numFmt w:val="bullet"/>
+      <w:lvlText w:val=""/>
+      <w:lvlJc w:val="left"/>
+      <w:pPr>
+        <w:ind w:left="2880" w:hanging="360"/>
+      </w:pPr>
+      <w:rPr>
+        <w:rFonts w:ascii="Wingdings" w:hAnsi="Wingdings" w:hint="default"/>
+      </w:rPr>
+    </w:lvl>
+    <w:lvl w:ilvl="3" w:tplc="04090001" w:tentative="1">
+      <w:start w:val="1"/>
+      <w:numFmt w:val="bullet"/>
+      <w:lvlText w:val=""/>
+      <w:lvlJc w:val="left"/>
+      <w:pPr>
+        <w:ind w:left="3600" w:hanging="360"/>
+      </w:pPr>
+      <w:rPr>
+        <w:rFonts w:ascii="Symbol" w:hAnsi="Symbol" w:hint="default"/>
+      </w:rPr>
+    </w:lvl>
+    <w:lvl w:ilvl="4" w:tplc="04090003" w:tentative="1">
+      <w:start w:val="1"/>
+      <w:numFmt w:val="bullet"/>
+      <w:lvlText w:val="o"/>
+      <w:lvlJc w:val="left"/>
+      <w:pPr>
+        <w:ind w:left="4320" w:hanging="360"/>
+      </w:pPr>
+      <w:rPr>
+        <w:rFonts w:ascii="Courier New" w:hAnsi="Courier New" w:cs="Courier New" w:hint="default"/>
+      </w:rPr>
+    </w:lvl>
+    <w:lvl w:ilvl="5" w:tplc="04090005" w:tentative="1">
+      <w:start w:val="1"/>
+      <w:numFmt w:val="bullet"/>
+      <w:lvlText w:val=""/>
+      <w:lvlJc w:val="left"/>
+      <w:pPr>
+        <w:ind w:left="5040" w:hanging="360"/>
+      </w:pPr>
+      <w:rPr>
+        <w:rFonts w:ascii="Wingdings" w:hAnsi="Wingdings" w:hint="default"/>
+      </w:rPr>
+    </w:lvl>
+    <w:lvl w:ilvl="6" w:tplc="04090001" w:tentative="1">
+      <w:start w:val="1"/>
+      <w:numFmt w:val="bullet"/>
+      <w:lvlText w:val=""/>
+      <w:lvlJc w:val="left"/>
+      <w:pPr>
+        <w:ind w:left="5760" w:hanging="360"/>
+      </w:pPr>
+      <w:rPr>
+        <w:rFonts w:ascii="Symbol" w:hAnsi="Symbol" w:hint="default"/>
+      </w:rPr>
+    </w:lvl>
+    <w:lvl w:ilvl="7" w:tplc="04090003" w:tentative="1">
+      <w:start w:val="1"/>
+      <w:numFmt w:val="bullet"/>
+      <w:lvlText w:val="o"/>
+      <w:lvlJc w:val="left"/>
+      <w:pPr>
+        <w:ind w:left="6480" w:hanging="360"/>
+      </w:pPr>
+      <w:rPr>
+        <w:rFonts w:ascii="Courier New" w:hAnsi="Courier New" w:cs="Courier New" w:hint="default"/>
+      </w:rPr>
+    </w:lvl>
+    <w:lvl w:ilvl="8" w:tplc="04090005" w:tentative="1">
+      <w:start w:val="1"/>
+      <w:numFmt w:val="bullet"/>
+      <w:lvlText w:val=""/>
+      <w:lvlJc w:val="left"/>
+      <w:pPr>
+        <w:ind w:left="7200" w:hanging="360"/>
+      </w:pPr>
+      <w:rPr>
+        <w:rFonts w:ascii="Wingdings" w:hAnsi="Wingdings" w:hint="default"/>
+      </w:rPr>
+    </w:lvl>
+  </w:abstractNum>
+  <w:abstractNum w:abstractNumId="1" w15:restartNumberingAfterBreak="0">
     <w:nsid w:val="136F46C7"/>
     <w:multiLevelType w:val="multilevel"/>
     <w:tmpl w:val="3D461AEA"/>
@@ -1771,7 +2194,7 @@
       </w:rPr>
     </w:lvl>
   </w:abstractNum>
-  <w:abstractNum w:abstractNumId="1" w15:restartNumberingAfterBreak="0">
+  <w:abstractNum w:abstractNumId="2" w15:restartNumberingAfterBreak="0">
     <w:nsid w:val="154B0819"/>
     <w:multiLevelType w:val="hybridMultilevel"/>
     <w:tmpl w:val="C67AB2F2"/>
@@ -1857,7 +2280,7 @@
       </w:pPr>
     </w:lvl>
   </w:abstractNum>
-  <w:abstractNum w:abstractNumId="2" w15:restartNumberingAfterBreak="0">
+  <w:abstractNum w:abstractNumId="3" w15:restartNumberingAfterBreak="0">
     <w:nsid w:val="27726F2E"/>
     <w:multiLevelType w:val="hybridMultilevel"/>
     <w:tmpl w:val="E76EE370"/>
@@ -1946,7 +2369,7 @@
       </w:pPr>
     </w:lvl>
   </w:abstractNum>
-  <w:abstractNum w:abstractNumId="3" w15:restartNumberingAfterBreak="0">
+  <w:abstractNum w:abstractNumId="4" w15:restartNumberingAfterBreak="0">
     <w:nsid w:val="32720727"/>
     <w:multiLevelType w:val="multilevel"/>
     <w:tmpl w:val="69AEBF7A"/>
@@ -2059,7 +2482,7 @@
       </w:rPr>
     </w:lvl>
   </w:abstractNum>
-  <w:abstractNum w:abstractNumId="4" w15:restartNumberingAfterBreak="0">
+  <w:abstractNum w:abstractNumId="5" w15:restartNumberingAfterBreak="0">
     <w:nsid w:val="3D7C7ADF"/>
     <w:multiLevelType w:val="multilevel"/>
     <w:tmpl w:val="C0949176"/>
@@ -2172,7 +2595,7 @@
       </w:rPr>
     </w:lvl>
   </w:abstractNum>
-  <w:abstractNum w:abstractNumId="5" w15:restartNumberingAfterBreak="0">
+  <w:abstractNum w:abstractNumId="6" w15:restartNumberingAfterBreak="0">
     <w:nsid w:val="7F2F03FD"/>
     <w:multiLevelType w:val="multilevel"/>
     <w:tmpl w:val="534E4BC8"/>
@@ -2285,7 +2708,7 @@
       </w:rPr>
     </w:lvl>
   </w:abstractNum>
-  <w:abstractNum w:abstractNumId="6" w15:restartNumberingAfterBreak="0">
+  <w:abstractNum w:abstractNumId="7" w15:restartNumberingAfterBreak="0">
     <w:nsid w:val="7F4F5858"/>
     <w:multiLevelType w:val="hybridMultilevel"/>
     <w:tmpl w:val="4970C9EE"/>
@@ -2375,10 +2798,10 @@
     </w:lvl>
   </w:abstractNum>
   <w:num w:numId="1">
-    <w:abstractNumId w:val="4"/>
+    <w:abstractNumId w:val="5"/>
   </w:num>
   <w:num w:numId="2">
-    <w:abstractNumId w:val="1"/>
+    <w:abstractNumId w:val="2"/>
     <w:lvlOverride w:ilvl="0">
       <w:startOverride w:val="1"/>
     </w:lvlOverride>
@@ -2408,22 +2831,25 @@
     </w:lvlOverride>
   </w:num>
   <w:num w:numId="3">
+    <w:abstractNumId w:val="2"/>
+  </w:num>
+  <w:num w:numId="4">
+    <w:abstractNumId w:val="7"/>
+  </w:num>
+  <w:num w:numId="5">
+    <w:abstractNumId w:val="3"/>
+  </w:num>
+  <w:num w:numId="6">
+    <w:abstractNumId w:val="4"/>
+  </w:num>
+  <w:num w:numId="7">
     <w:abstractNumId w:val="1"/>
   </w:num>
-  <w:num w:numId="4">
+  <w:num w:numId="8">
     <w:abstractNumId w:val="6"/>
   </w:num>
-  <w:num w:numId="5">
-    <w:abstractNumId w:val="2"/>
-  </w:num>
-  <w:num w:numId="6">
-    <w:abstractNumId w:val="3"/>
-  </w:num>
-  <w:num w:numId="7">
+  <w:num w:numId="9">
     <w:abstractNumId w:val="0"/>
-  </w:num>
-  <w:num w:numId="8">
-    <w:abstractNumId w:val="5"/>
   </w:num>
 </w:numbering>
 </file>

</xml_diff>